<commit_message>
fix format indonesia day
</commit_message>
<xml_diff>
--- a/public/Format_Surat_Pemakaman.docx
+++ b/public/Format_Surat_Pemakaman.docx
@@ -1127,44 +1127,50 @@
         <w:rPr>
           <w:rFonts w:ascii="Arial" w:hAnsi="Arial" w:cs="Arial"/>
           <w:bCs/>
+          <w:sz w:val="24"/>
+          <w:szCs w:val="24"/>
+        </w:rPr>
+        <w:t>${</w:t>
+      </w:r>
+      <w:proofErr w:type="spellStart"/>
+      <w:r>
+        <w:rPr>
+          <w:rFonts w:ascii="Arial" w:hAnsi="Arial" w:cs="Arial"/>
+          <w:bCs/>
+          <w:sz w:val="24"/>
+          <w:szCs w:val="24"/>
+        </w:rPr>
+        <w:t>day_of_</w:t>
+      </w:r>
+      <w:proofErr w:type="gramStart"/>
+      <w:r>
+        <w:rPr>
+          <w:rFonts w:ascii="Arial" w:hAnsi="Arial" w:cs="Arial"/>
+          <w:bCs/>
+          <w:sz w:val="24"/>
+          <w:szCs w:val="24"/>
+        </w:rPr>
+        <w:t>death</w:t>
+      </w:r>
+      <w:proofErr w:type="spellEnd"/>
+      <w:r>
+        <w:rPr>
+          <w:rFonts w:ascii="Arial" w:hAnsi="Arial" w:cs="Arial"/>
+          <w:bCs/>
+          <w:sz w:val="24"/>
+          <w:szCs w:val="24"/>
+        </w:rPr>
+        <w:t>}</w:t>
+      </w:r>
+      <w:r>
+        <w:rPr>
+          <w:rFonts w:ascii="Arial" w:hAnsi="Arial" w:cs="Arial"/>
+          <w:bCs/>
           <w:color w:val="FF0000"/>
           <w:sz w:val="24"/>
           <w:szCs w:val="24"/>
         </w:rPr>
-        <w:t>${</w:t>
-      </w:r>
-      <w:proofErr w:type="spellStart"/>
-      <w:r>
-        <w:rPr>
-          <w:rFonts w:ascii="Arial" w:hAnsi="Arial" w:cs="Arial"/>
-          <w:bCs/>
-          <w:color w:val="FF0000"/>
-          <w:sz w:val="24"/>
-          <w:szCs w:val="24"/>
-        </w:rPr>
-        <w:t>day_of_</w:t>
-      </w:r>
-      <w:proofErr w:type="gramStart"/>
-      <w:r>
-        <w:rPr>
-          <w:rFonts w:ascii="Arial" w:hAnsi="Arial" w:cs="Arial"/>
-          <w:bCs/>
-          <w:color w:val="FF0000"/>
-          <w:sz w:val="24"/>
-          <w:szCs w:val="24"/>
-        </w:rPr>
-        <w:t>death</w:t>
-      </w:r>
-      <w:proofErr w:type="spellEnd"/>
-      <w:r>
-        <w:rPr>
-          <w:rFonts w:ascii="Arial" w:hAnsi="Arial" w:cs="Arial"/>
-          <w:bCs/>
-          <w:color w:val="FF0000"/>
-          <w:sz w:val="24"/>
-          <w:szCs w:val="24"/>
-        </w:rPr>
-        <w:t xml:space="preserve">} </w:t>
+        <w:t xml:space="preserve"> </w:t>
       </w:r>
       <w:r>
         <w:rPr>
@@ -1196,14 +1202,22 @@
           <w:sz w:val="24"/>
           <w:szCs w:val="24"/>
         </w:rPr>
-        <w:t xml:space="preserve"> ${</w:t>
+        <w:t xml:space="preserve"> </w:t>
+      </w:r>
+      <w:r>
+        <w:rPr>
+          <w:rFonts w:ascii="Arial" w:hAnsi="Arial" w:cs="Arial"/>
+          <w:bCs/>
+          <w:sz w:val="24"/>
+          <w:szCs w:val="24"/>
+        </w:rPr>
+        <w:t>${</w:t>
       </w:r>
       <w:proofErr w:type="spellStart"/>
       <w:r>
         <w:rPr>
           <w:rFonts w:ascii="Arial" w:hAnsi="Arial" w:cs="Arial"/>
           <w:bCs/>
-          <w:color w:val="FF0000"/>
           <w:sz w:val="24"/>
           <w:szCs w:val="24"/>
         </w:rPr>
@@ -1214,7 +1228,6 @@
         <w:rPr>
           <w:rFonts w:ascii="Arial" w:hAnsi="Arial" w:cs="Arial"/>
           <w:bCs/>
-          <w:color w:val="FF0000"/>
           <w:sz w:val="24"/>
           <w:szCs w:val="24"/>
         </w:rPr>
@@ -1224,7 +1237,6 @@
         <w:rPr>
           <w:rFonts w:ascii="Arial" w:hAnsi="Arial" w:cs="Arial"/>
           <w:bCs/>
-          <w:color w:val="FF0000"/>
           <w:sz w:val="24"/>
           <w:szCs w:val="24"/>
         </w:rPr>

</xml_diff>

<commit_message>
fix a lot of bugs
</commit_message>
<xml_diff>
--- a/public/Format_Surat_Pemakaman.docx
+++ b/public/Format_Surat_Pemakaman.docx
@@ -48,97 +48,29 @@
           <w:u w:val="single"/>
         </w:rPr>
       </w:pPr>
+      <w:r>
+        <w:rPr>
+          <w:rFonts w:ascii="Arial" w:hAnsi="Arial" w:cs="Arial"/>
+          <w:b/>
+          <w:sz w:val="24"/>
+          <w:szCs w:val="24"/>
+          <w:u w:val="single"/>
+        </w:rPr>
+        <w:t>Nomor: ${format_number}</w:t>
+      </w:r>
     </w:p>
     <w:p>
       <w:pPr>
         <w:spacing w:line="276" w:lineRule="auto"/>
-        <w:rPr>
-          <w:rFonts w:ascii="Arial" w:hAnsi="Arial" w:cs="Arial"/>
-          <w:bCs/>
-          <w:sz w:val="24"/>
-          <w:szCs w:val="24"/>
-        </w:rPr>
-      </w:pPr>
-      <w:proofErr w:type="spellStart"/>
-      <w:r>
-        <w:rPr>
-          <w:rFonts w:ascii="Arial" w:hAnsi="Arial" w:cs="Arial"/>
-          <w:bCs/>
-          <w:sz w:val="24"/>
-          <w:szCs w:val="24"/>
-        </w:rPr>
-        <w:t>Berdasarkan</w:t>
-      </w:r>
-      <w:proofErr w:type="spellEnd"/>
-      <w:r>
-        <w:rPr>
-          <w:rFonts w:ascii="Arial" w:hAnsi="Arial" w:cs="Arial"/>
-          <w:bCs/>
-          <w:sz w:val="24"/>
-          <w:szCs w:val="24"/>
-        </w:rPr>
-        <w:t xml:space="preserve"> </w:t>
-      </w:r>
-      <w:proofErr w:type="spellStart"/>
-      <w:r>
-        <w:rPr>
-          <w:rFonts w:ascii="Arial" w:hAnsi="Arial" w:cs="Arial"/>
-          <w:bCs/>
-          <w:sz w:val="24"/>
-          <w:szCs w:val="24"/>
-        </w:rPr>
-        <w:t>permohonan</w:t>
-      </w:r>
-      <w:proofErr w:type="spellEnd"/>
-      <w:r>
-        <w:rPr>
-          <w:rFonts w:ascii="Arial" w:hAnsi="Arial" w:cs="Arial"/>
-          <w:bCs/>
-          <w:sz w:val="24"/>
-          <w:szCs w:val="24"/>
-        </w:rPr>
-        <w:t xml:space="preserve"> Ahli </w:t>
-      </w:r>
-      <w:proofErr w:type="spellStart"/>
-      <w:r>
-        <w:rPr>
-          <w:rFonts w:ascii="Arial" w:hAnsi="Arial" w:cs="Arial"/>
-          <w:bCs/>
-          <w:sz w:val="24"/>
-          <w:szCs w:val="24"/>
-        </w:rPr>
-        <w:t>Waris</w:t>
-      </w:r>
-      <w:proofErr w:type="spellEnd"/>
-      <w:r>
-        <w:rPr>
-          <w:rFonts w:ascii="Arial" w:hAnsi="Arial" w:cs="Arial"/>
-          <w:bCs/>
-          <w:sz w:val="24"/>
-          <w:szCs w:val="24"/>
-        </w:rPr>
-        <w:t xml:space="preserve">/ </w:t>
-      </w:r>
-      <w:proofErr w:type="spellStart"/>
-      <w:r>
-        <w:rPr>
-          <w:rFonts w:ascii="Arial" w:hAnsi="Arial" w:cs="Arial"/>
-          <w:bCs/>
-          <w:sz w:val="24"/>
-          <w:szCs w:val="24"/>
-        </w:rPr>
-        <w:t>Pelapor</w:t>
-      </w:r>
-      <w:proofErr w:type="spellEnd"/>
-      <w:r>
-        <w:rPr>
-          <w:rFonts w:ascii="Arial" w:hAnsi="Arial" w:cs="Arial"/>
-          <w:bCs/>
-          <w:sz w:val="24"/>
-          <w:szCs w:val="24"/>
-        </w:rPr>
-        <w:t>:</w:t>
-      </w:r>
+        <w:jc w:val="center"/>
+        <w:rPr>
+          <w:rFonts w:ascii="Arial" w:hAnsi="Arial" w:cs="Arial"/>
+          <w:b/>
+          <w:sz w:val="24"/>
+          <w:szCs w:val="24"/>
+          <w:u w:val="single"/>
+        </w:rPr>
+      </w:pPr>
     </w:p>
     <w:p>
       <w:pPr>
@@ -157,73 +89,16 @@
           <w:sz w:val="24"/>
           <w:szCs w:val="24"/>
         </w:rPr>
-        <w:t>Nama</w:t>
-      </w:r>
-      <w:r>
-        <w:rPr>
-          <w:rFonts w:ascii="Arial" w:hAnsi="Arial" w:cs="Arial"/>
-          <w:bCs/>
-          <w:sz w:val="24"/>
-          <w:szCs w:val="24"/>
-        </w:rPr>
-        <w:tab/>
-      </w:r>
-      <w:r>
-        <w:rPr>
-          <w:rFonts w:ascii="Arial" w:hAnsi="Arial" w:cs="Arial"/>
-          <w:bCs/>
-          <w:sz w:val="24"/>
-          <w:szCs w:val="24"/>
-        </w:rPr>
-        <w:tab/>
-      </w:r>
-      <w:r>
-        <w:rPr>
-          <w:rFonts w:ascii="Arial" w:hAnsi="Arial" w:cs="Arial"/>
-          <w:bCs/>
-          <w:sz w:val="24"/>
-          <w:szCs w:val="24"/>
-        </w:rPr>
-        <w:tab/>
-      </w:r>
-      <w:r>
-        <w:rPr>
-          <w:rFonts w:ascii="Arial" w:hAnsi="Arial" w:cs="Arial"/>
-          <w:bCs/>
-          <w:sz w:val="24"/>
-          <w:szCs w:val="24"/>
-        </w:rPr>
-        <w:tab/>
-        <w:t xml:space="preserve">: </w:t>
-      </w:r>
-      <w:r>
-        <w:rPr>
-          <w:rFonts w:ascii="Arial" w:hAnsi="Arial" w:cs="Arial"/>
-          <w:bCs/>
-          <w:sz w:val="24"/>
-          <w:szCs w:val="24"/>
-        </w:rPr>
-        <w:t>${</w:t>
-      </w:r>
-      <w:proofErr w:type="spellStart"/>
-      <w:r>
-        <w:rPr>
-          <w:rFonts w:ascii="Arial" w:hAnsi="Arial" w:cs="Arial"/>
-          <w:bCs/>
-          <w:sz w:val="24"/>
-          <w:szCs w:val="24"/>
-        </w:rPr>
-        <w:t>reporters_name</w:t>
-      </w:r>
-      <w:proofErr w:type="spellEnd"/>
-      <w:r>
-        <w:rPr>
-          <w:rFonts w:ascii="Arial" w:hAnsi="Arial" w:cs="Arial"/>
-          <w:bCs/>
-          <w:sz w:val="24"/>
-          <w:szCs w:val="24"/>
-        </w:rPr>
-        <w:t>}</w:t>
+        <w:t>Berdasarkan permohonan Ahli Waris/ Pelapor</w:t>
+      </w:r>
+      <w:r>
+        <w:rPr>
+          <w:rFonts w:ascii="Arial" w:hAnsi="Arial" w:cs="Arial"/>
+          <w:bCs/>
+          <w:sz w:val="24"/>
+          <w:szCs w:val="24"/>
+        </w:rPr>
+        <w:t>:</w:t>
       </w:r>
     </w:p>
     <w:p>
@@ -243,7 +118,7 @@
           <w:sz w:val="24"/>
           <w:szCs w:val="24"/>
         </w:rPr>
-        <w:t>NIK</w:t>
+        <w:t>Nama</w:t>
       </w:r>
       <w:r>
         <w:rPr>
@@ -289,27 +164,7 @@
           <w:sz w:val="24"/>
           <w:szCs w:val="24"/>
         </w:rPr>
-        <w:t>${</w:t>
-      </w:r>
-      <w:proofErr w:type="spellStart"/>
-      <w:r>
-        <w:rPr>
-          <w:rFonts w:ascii="Arial" w:hAnsi="Arial" w:cs="Arial"/>
-          <w:bCs/>
-          <w:sz w:val="24"/>
-          <w:szCs w:val="24"/>
-        </w:rPr>
-        <w:t>reporters_nik</w:t>
-      </w:r>
-      <w:proofErr w:type="spellEnd"/>
-      <w:r>
-        <w:rPr>
-          <w:rFonts w:ascii="Arial" w:hAnsi="Arial" w:cs="Arial"/>
-          <w:bCs/>
-          <w:sz w:val="24"/>
-          <w:szCs w:val="24"/>
-        </w:rPr>
-        <w:t>}</w:t>
+        <w:t>${reporters_name}</w:t>
       </w:r>
     </w:p>
     <w:p>
@@ -322,17 +177,24 @@
           <w:szCs w:val="24"/>
         </w:rPr>
       </w:pPr>
-      <w:proofErr w:type="spellStart"/>
-      <w:r>
-        <w:rPr>
-          <w:rFonts w:ascii="Arial" w:hAnsi="Arial" w:cs="Arial"/>
-          <w:bCs/>
-          <w:sz w:val="24"/>
-          <w:szCs w:val="24"/>
-        </w:rPr>
-        <w:t>Hubungan</w:t>
-      </w:r>
-      <w:proofErr w:type="spellEnd"/>
+      <w:r>
+        <w:rPr>
+          <w:rFonts w:ascii="Arial" w:hAnsi="Arial" w:cs="Arial"/>
+          <w:bCs/>
+          <w:sz w:val="24"/>
+          <w:szCs w:val="24"/>
+        </w:rPr>
+        <w:t>NIK</w:t>
+      </w:r>
+      <w:r>
+        <w:rPr>
+          <w:rFonts w:ascii="Arial" w:hAnsi="Arial" w:cs="Arial"/>
+          <w:bCs/>
+          <w:sz w:val="24"/>
+          <w:szCs w:val="24"/>
+        </w:rPr>
+        <w:tab/>
+      </w:r>
       <w:r>
         <w:rPr>
           <w:rFonts w:ascii="Arial" w:hAnsi="Arial" w:cs="Arial"/>
@@ -368,27 +230,7 @@
           <w:sz w:val="24"/>
           <w:szCs w:val="24"/>
         </w:rPr>
-        <w:t>${</w:t>
-      </w:r>
-      <w:proofErr w:type="spellStart"/>
-      <w:r>
-        <w:rPr>
-          <w:rFonts w:ascii="Arial" w:hAnsi="Arial" w:cs="Arial"/>
-          <w:bCs/>
-          <w:sz w:val="24"/>
-          <w:szCs w:val="24"/>
-        </w:rPr>
-        <w:t>reporters_relationship</w:t>
-      </w:r>
-      <w:proofErr w:type="spellEnd"/>
-      <w:r>
-        <w:rPr>
-          <w:rFonts w:ascii="Arial" w:hAnsi="Arial" w:cs="Arial"/>
-          <w:bCs/>
-          <w:sz w:val="24"/>
-          <w:szCs w:val="24"/>
-        </w:rPr>
-        <w:t>}</w:t>
+        <w:t>${reporters_nik}</w:t>
       </w:r>
     </w:p>
     <w:p>
@@ -408,7 +250,7 @@
           <w:sz w:val="24"/>
           <w:szCs w:val="24"/>
         </w:rPr>
-        <w:t>Alamat</w:t>
+        <w:t>Hubungan</w:t>
       </w:r>
       <w:r>
         <w:rPr>
@@ -445,27 +287,7 @@
           <w:sz w:val="24"/>
           <w:szCs w:val="24"/>
         </w:rPr>
-        <w:t>${</w:t>
-      </w:r>
-      <w:proofErr w:type="spellStart"/>
-      <w:r>
-        <w:rPr>
-          <w:rFonts w:ascii="Arial" w:hAnsi="Arial" w:cs="Arial"/>
-          <w:bCs/>
-          <w:sz w:val="24"/>
-          <w:szCs w:val="24"/>
-        </w:rPr>
-        <w:t>reporters_address</w:t>
-      </w:r>
-      <w:proofErr w:type="spellEnd"/>
-      <w:r>
-        <w:rPr>
-          <w:rFonts w:ascii="Arial" w:hAnsi="Arial" w:cs="Arial"/>
-          <w:bCs/>
-          <w:sz w:val="24"/>
-          <w:szCs w:val="24"/>
-        </w:rPr>
-        <w:t>}</w:t>
+        <w:t>${reporters_relationship}</w:t>
       </w:r>
     </w:p>
     <w:p>
@@ -485,7 +307,7 @@
           <w:sz w:val="24"/>
           <w:szCs w:val="24"/>
         </w:rPr>
-        <w:t>No. HP</w:t>
+        <w:t>Alamat</w:t>
       </w:r>
       <w:r>
         <w:rPr>
@@ -522,27 +344,7 @@
           <w:sz w:val="24"/>
           <w:szCs w:val="24"/>
         </w:rPr>
-        <w:t>${</w:t>
-      </w:r>
-      <w:proofErr w:type="spellStart"/>
-      <w:r>
-        <w:rPr>
-          <w:rFonts w:ascii="Arial" w:hAnsi="Arial" w:cs="Arial"/>
-          <w:bCs/>
-          <w:sz w:val="24"/>
-          <w:szCs w:val="24"/>
-        </w:rPr>
-        <w:t>reporters_phone</w:t>
-      </w:r>
-      <w:proofErr w:type="spellEnd"/>
-      <w:r>
-        <w:rPr>
-          <w:rFonts w:ascii="Arial" w:hAnsi="Arial" w:cs="Arial"/>
-          <w:bCs/>
-          <w:sz w:val="24"/>
-          <w:szCs w:val="24"/>
-        </w:rPr>
-        <w:t>}</w:t>
+        <w:t>${reporters_address}</w:t>
       </w:r>
     </w:p>
     <w:p>
@@ -555,6 +357,52 @@
           <w:szCs w:val="24"/>
         </w:rPr>
       </w:pPr>
+      <w:r>
+        <w:rPr>
+          <w:rFonts w:ascii="Arial" w:hAnsi="Arial" w:cs="Arial"/>
+          <w:bCs/>
+          <w:sz w:val="24"/>
+          <w:szCs w:val="24"/>
+        </w:rPr>
+        <w:t>No. HP</w:t>
+      </w:r>
+      <w:r>
+        <w:rPr>
+          <w:rFonts w:ascii="Arial" w:hAnsi="Arial" w:cs="Arial"/>
+          <w:bCs/>
+          <w:sz w:val="24"/>
+          <w:szCs w:val="24"/>
+        </w:rPr>
+        <w:tab/>
+      </w:r>
+      <w:r>
+        <w:rPr>
+          <w:rFonts w:ascii="Arial" w:hAnsi="Arial" w:cs="Arial"/>
+          <w:bCs/>
+          <w:sz w:val="24"/>
+          <w:szCs w:val="24"/>
+        </w:rPr>
+        <w:tab/>
+      </w:r>
+      <w:r>
+        <w:rPr>
+          <w:rFonts w:ascii="Arial" w:hAnsi="Arial" w:cs="Arial"/>
+          <w:bCs/>
+          <w:sz w:val="24"/>
+          <w:szCs w:val="24"/>
+        </w:rPr>
+        <w:tab/>
+        <w:t xml:space="preserve">: </w:t>
+      </w:r>
+      <w:r>
+        <w:rPr>
+          <w:rFonts w:ascii="Arial" w:hAnsi="Arial" w:cs="Arial"/>
+          <w:bCs/>
+          <w:sz w:val="24"/>
+          <w:szCs w:val="24"/>
+        </w:rPr>
+        <w:t>${reporters_phone}</w:t>
+      </w:r>
     </w:p>
     <w:p>
       <w:pPr>
@@ -566,86 +414,6 @@
           <w:szCs w:val="24"/>
         </w:rPr>
       </w:pPr>
-      <w:proofErr w:type="spellStart"/>
-      <w:r>
-        <w:rPr>
-          <w:rFonts w:ascii="Arial" w:hAnsi="Arial" w:cs="Arial"/>
-          <w:bCs/>
-          <w:sz w:val="24"/>
-          <w:szCs w:val="24"/>
-        </w:rPr>
-        <w:t>Dengan</w:t>
-      </w:r>
-      <w:proofErr w:type="spellEnd"/>
-      <w:r>
-        <w:rPr>
-          <w:rFonts w:ascii="Arial" w:hAnsi="Arial" w:cs="Arial"/>
-          <w:bCs/>
-          <w:sz w:val="24"/>
-          <w:szCs w:val="24"/>
-        </w:rPr>
-        <w:t xml:space="preserve"> </w:t>
-      </w:r>
-      <w:proofErr w:type="spellStart"/>
-      <w:r>
-        <w:rPr>
-          <w:rFonts w:ascii="Arial" w:hAnsi="Arial" w:cs="Arial"/>
-          <w:bCs/>
-          <w:sz w:val="24"/>
-          <w:szCs w:val="24"/>
-        </w:rPr>
-        <w:t>ini</w:t>
-      </w:r>
-      <w:proofErr w:type="spellEnd"/>
-      <w:r>
-        <w:rPr>
-          <w:rFonts w:ascii="Arial" w:hAnsi="Arial" w:cs="Arial"/>
-          <w:bCs/>
-          <w:sz w:val="24"/>
-          <w:szCs w:val="24"/>
-        </w:rPr>
-        <w:t xml:space="preserve"> </w:t>
-      </w:r>
-      <w:proofErr w:type="spellStart"/>
-      <w:r>
-        <w:rPr>
-          <w:rFonts w:ascii="Arial" w:hAnsi="Arial" w:cs="Arial"/>
-          <w:bCs/>
-          <w:sz w:val="24"/>
-          <w:szCs w:val="24"/>
-        </w:rPr>
-        <w:t>menyatakan</w:t>
-      </w:r>
-      <w:proofErr w:type="spellEnd"/>
-      <w:r>
-        <w:rPr>
-          <w:rFonts w:ascii="Arial" w:hAnsi="Arial" w:cs="Arial"/>
-          <w:bCs/>
-          <w:sz w:val="24"/>
-          <w:szCs w:val="24"/>
-        </w:rPr>
-        <w:t xml:space="preserve"> </w:t>
-      </w:r>
-      <w:proofErr w:type="spellStart"/>
-      <w:r>
-        <w:rPr>
-          <w:rFonts w:ascii="Arial" w:hAnsi="Arial" w:cs="Arial"/>
-          <w:bCs/>
-          <w:sz w:val="24"/>
-          <w:szCs w:val="24"/>
-        </w:rPr>
-        <w:t>bahwa</w:t>
-      </w:r>
-      <w:proofErr w:type="spellEnd"/>
-      <w:r>
-        <w:rPr>
-          <w:rFonts w:ascii="Arial" w:hAnsi="Arial" w:cs="Arial"/>
-          <w:bCs/>
-          <w:sz w:val="24"/>
-          <w:szCs w:val="24"/>
-        </w:rPr>
-        <w:t>:</w:t>
-      </w:r>
     </w:p>
     <w:p>
       <w:pPr>
@@ -664,53 +432,16 @@
           <w:sz w:val="24"/>
           <w:szCs w:val="24"/>
         </w:rPr>
-        <w:t>Nama</w:t>
-      </w:r>
-      <w:r>
-        <w:rPr>
-          <w:rFonts w:ascii="Arial" w:hAnsi="Arial" w:cs="Arial"/>
-          <w:bCs/>
-          <w:sz w:val="24"/>
-          <w:szCs w:val="24"/>
-        </w:rPr>
-        <w:tab/>
-      </w:r>
-      <w:r>
-        <w:rPr>
-          <w:rFonts w:ascii="Arial" w:hAnsi="Arial" w:cs="Arial"/>
-          <w:bCs/>
-          <w:sz w:val="24"/>
-          <w:szCs w:val="24"/>
-        </w:rPr>
-        <w:tab/>
-      </w:r>
-      <w:r>
-        <w:rPr>
-          <w:rFonts w:ascii="Arial" w:hAnsi="Arial" w:cs="Arial"/>
-          <w:bCs/>
-          <w:sz w:val="24"/>
-          <w:szCs w:val="24"/>
-        </w:rPr>
-        <w:tab/>
-      </w:r>
-      <w:r>
-        <w:rPr>
-          <w:rFonts w:ascii="Arial" w:hAnsi="Arial" w:cs="Arial"/>
-          <w:bCs/>
-          <w:sz w:val="24"/>
-          <w:szCs w:val="24"/>
-        </w:rPr>
-        <w:tab/>
-        <w:t xml:space="preserve">: </w:t>
-      </w:r>
-      <w:r>
-        <w:rPr>
-          <w:rFonts w:ascii="Arial" w:hAnsi="Arial" w:cs="Arial"/>
-          <w:bCs/>
-          <w:sz w:val="24"/>
-          <w:szCs w:val="24"/>
-        </w:rPr>
-        <w:t>${name}</w:t>
+        <w:t>Dengan ini menyatakan bahwa</w:t>
+      </w:r>
+      <w:r>
+        <w:rPr>
+          <w:rFonts w:ascii="Arial" w:hAnsi="Arial" w:cs="Arial"/>
+          <w:bCs/>
+          <w:sz w:val="24"/>
+          <w:szCs w:val="24"/>
+        </w:rPr>
+        <w:t>:</w:t>
       </w:r>
     </w:p>
     <w:p>
@@ -730,7 +461,7 @@
           <w:sz w:val="24"/>
           <w:szCs w:val="24"/>
         </w:rPr>
-        <w:t>NIK</w:t>
+        <w:t>Nama</w:t>
       </w:r>
       <w:r>
         <w:rPr>
@@ -776,27 +507,7 @@
           <w:sz w:val="24"/>
           <w:szCs w:val="24"/>
         </w:rPr>
-        <w:t>${</w:t>
-      </w:r>
-      <w:proofErr w:type="spellStart"/>
-      <w:r>
-        <w:rPr>
-          <w:rFonts w:ascii="Arial" w:hAnsi="Arial" w:cs="Arial"/>
-          <w:bCs/>
-          <w:sz w:val="24"/>
-          <w:szCs w:val="24"/>
-        </w:rPr>
-        <w:t>nik</w:t>
-      </w:r>
-      <w:proofErr w:type="spellEnd"/>
-      <w:r>
-        <w:rPr>
-          <w:rFonts w:ascii="Arial" w:hAnsi="Arial" w:cs="Arial"/>
-          <w:bCs/>
-          <w:sz w:val="24"/>
-          <w:szCs w:val="24"/>
-        </w:rPr>
-        <w:t>}</w:t>
+        <w:t>${name}</w:t>
       </w:r>
     </w:p>
     <w:p>
@@ -809,45 +520,41 @@
           <w:szCs w:val="24"/>
         </w:rPr>
       </w:pPr>
-      <w:proofErr w:type="spellStart"/>
-      <w:r>
-        <w:rPr>
-          <w:rFonts w:ascii="Arial" w:hAnsi="Arial" w:cs="Arial"/>
-          <w:bCs/>
-          <w:sz w:val="24"/>
-          <w:szCs w:val="24"/>
-        </w:rPr>
-        <w:t>Tempat</w:t>
-      </w:r>
-      <w:proofErr w:type="spellEnd"/>
-      <w:r>
-        <w:rPr>
-          <w:rFonts w:ascii="Arial" w:hAnsi="Arial" w:cs="Arial"/>
-          <w:bCs/>
-          <w:sz w:val="24"/>
-          <w:szCs w:val="24"/>
-        </w:rPr>
-        <w:t xml:space="preserve">/ </w:t>
-      </w:r>
-      <w:proofErr w:type="spellStart"/>
-      <w:r>
-        <w:rPr>
-          <w:rFonts w:ascii="Arial" w:hAnsi="Arial" w:cs="Arial"/>
-          <w:bCs/>
-          <w:sz w:val="24"/>
-          <w:szCs w:val="24"/>
-        </w:rPr>
-        <w:t>Tanggal</w:t>
-      </w:r>
-      <w:proofErr w:type="spellEnd"/>
-      <w:r>
-        <w:rPr>
-          <w:rFonts w:ascii="Arial" w:hAnsi="Arial" w:cs="Arial"/>
-          <w:bCs/>
-          <w:sz w:val="24"/>
-          <w:szCs w:val="24"/>
-        </w:rPr>
-        <w:t xml:space="preserve"> Lahir</w:t>
+      <w:r>
+        <w:rPr>
+          <w:rFonts w:ascii="Arial" w:hAnsi="Arial" w:cs="Arial"/>
+          <w:bCs/>
+          <w:sz w:val="24"/>
+          <w:szCs w:val="24"/>
+        </w:rPr>
+        <w:t>NIK</w:t>
+      </w:r>
+      <w:r>
+        <w:rPr>
+          <w:rFonts w:ascii="Arial" w:hAnsi="Arial" w:cs="Arial"/>
+          <w:bCs/>
+          <w:sz w:val="24"/>
+          <w:szCs w:val="24"/>
+        </w:rPr>
+        <w:tab/>
+      </w:r>
+      <w:r>
+        <w:rPr>
+          <w:rFonts w:ascii="Arial" w:hAnsi="Arial" w:cs="Arial"/>
+          <w:bCs/>
+          <w:sz w:val="24"/>
+          <w:szCs w:val="24"/>
+        </w:rPr>
+        <w:tab/>
+      </w:r>
+      <w:r>
+        <w:rPr>
+          <w:rFonts w:ascii="Arial" w:hAnsi="Arial" w:cs="Arial"/>
+          <w:bCs/>
+          <w:sz w:val="24"/>
+          <w:szCs w:val="24"/>
+        </w:rPr>
+        <w:tab/>
       </w:r>
       <w:r>
         <w:rPr>
@@ -866,7 +573,7 @@
           <w:sz w:val="24"/>
           <w:szCs w:val="24"/>
         </w:rPr>
-        <w:t>${birth}</w:t>
+        <w:t>${nik}</w:t>
       </w:r>
     </w:p>
     <w:p>
@@ -879,45 +586,14 @@
           <w:szCs w:val="24"/>
         </w:rPr>
       </w:pPr>
-      <w:proofErr w:type="spellStart"/>
-      <w:r>
-        <w:rPr>
-          <w:rFonts w:ascii="Arial" w:hAnsi="Arial" w:cs="Arial"/>
-          <w:bCs/>
-          <w:sz w:val="24"/>
-          <w:szCs w:val="24"/>
-        </w:rPr>
-        <w:t>Jenis</w:t>
-      </w:r>
-      <w:proofErr w:type="spellEnd"/>
-      <w:r>
-        <w:rPr>
-          <w:rFonts w:ascii="Arial" w:hAnsi="Arial" w:cs="Arial"/>
-          <w:bCs/>
-          <w:sz w:val="24"/>
-          <w:szCs w:val="24"/>
-        </w:rPr>
-        <w:t xml:space="preserve"> </w:t>
-      </w:r>
-      <w:proofErr w:type="spellStart"/>
-      <w:r>
-        <w:rPr>
-          <w:rFonts w:ascii="Arial" w:hAnsi="Arial" w:cs="Arial"/>
-          <w:bCs/>
-          <w:sz w:val="24"/>
-          <w:szCs w:val="24"/>
-        </w:rPr>
-        <w:t>Kelamin</w:t>
-      </w:r>
-      <w:proofErr w:type="spellEnd"/>
-      <w:r>
-        <w:rPr>
-          <w:rFonts w:ascii="Arial" w:hAnsi="Arial" w:cs="Arial"/>
-          <w:bCs/>
-          <w:sz w:val="24"/>
-          <w:szCs w:val="24"/>
-        </w:rPr>
-        <w:tab/>
+      <w:r>
+        <w:rPr>
+          <w:rFonts w:ascii="Arial" w:hAnsi="Arial" w:cs="Arial"/>
+          <w:bCs/>
+          <w:sz w:val="24"/>
+          <w:szCs w:val="24"/>
+        </w:rPr>
+        <w:t>Tempat/ Tanggal Lahir</w:t>
       </w:r>
       <w:r>
         <w:rPr>
@@ -936,7 +612,7 @@
           <w:sz w:val="24"/>
           <w:szCs w:val="24"/>
         </w:rPr>
-        <w:t>${gender}</w:t>
+        <w:t>${birth}</w:t>
       </w:r>
     </w:p>
     <w:p>
@@ -956,16 +632,7 @@
           <w:sz w:val="24"/>
           <w:szCs w:val="24"/>
         </w:rPr>
-        <w:t>Agama</w:t>
-      </w:r>
-      <w:r>
-        <w:rPr>
-          <w:rFonts w:ascii="Arial" w:hAnsi="Arial" w:cs="Arial"/>
-          <w:bCs/>
-          <w:sz w:val="24"/>
-          <w:szCs w:val="24"/>
-        </w:rPr>
-        <w:tab/>
+        <w:t>Jenis Kelamin</w:t>
       </w:r>
       <w:r>
         <w:rPr>
@@ -993,7 +660,7 @@
           <w:sz w:val="24"/>
           <w:szCs w:val="24"/>
         </w:rPr>
-        <w:t>${religion}</w:t>
+        <w:t>${gender}</w:t>
       </w:r>
     </w:p>
     <w:p>
@@ -1013,7 +680,7 @@
           <w:sz w:val="24"/>
           <w:szCs w:val="24"/>
         </w:rPr>
-        <w:t>Alamat</w:t>
+        <w:t>Agama</w:t>
       </w:r>
       <w:r>
         <w:rPr>
@@ -1050,7 +717,7 @@
           <w:sz w:val="24"/>
           <w:szCs w:val="24"/>
         </w:rPr>
-        <w:t>${address}</w:t>
+        <w:t>${religion}</w:t>
       </w:r>
     </w:p>
     <w:p>
@@ -1063,6 +730,52 @@
           <w:szCs w:val="24"/>
         </w:rPr>
       </w:pPr>
+      <w:r>
+        <w:rPr>
+          <w:rFonts w:ascii="Arial" w:hAnsi="Arial" w:cs="Arial"/>
+          <w:bCs/>
+          <w:sz w:val="24"/>
+          <w:szCs w:val="24"/>
+        </w:rPr>
+        <w:t>Alamat</w:t>
+      </w:r>
+      <w:r>
+        <w:rPr>
+          <w:rFonts w:ascii="Arial" w:hAnsi="Arial" w:cs="Arial"/>
+          <w:bCs/>
+          <w:sz w:val="24"/>
+          <w:szCs w:val="24"/>
+        </w:rPr>
+        <w:tab/>
+      </w:r>
+      <w:r>
+        <w:rPr>
+          <w:rFonts w:ascii="Arial" w:hAnsi="Arial" w:cs="Arial"/>
+          <w:bCs/>
+          <w:sz w:val="24"/>
+          <w:szCs w:val="24"/>
+        </w:rPr>
+        <w:tab/>
+      </w:r>
+      <w:r>
+        <w:rPr>
+          <w:rFonts w:ascii="Arial" w:hAnsi="Arial" w:cs="Arial"/>
+          <w:bCs/>
+          <w:sz w:val="24"/>
+          <w:szCs w:val="24"/>
+        </w:rPr>
+        <w:tab/>
+        <w:t xml:space="preserve">: </w:t>
+      </w:r>
+      <w:r>
+        <w:rPr>
+          <w:rFonts w:ascii="Arial" w:hAnsi="Arial" w:cs="Arial"/>
+          <w:bCs/>
+          <w:sz w:val="24"/>
+          <w:szCs w:val="24"/>
+        </w:rPr>
+        <w:t>${address}</w:t>
+      </w:r>
     </w:p>
     <w:p>
       <w:pPr>
@@ -1074,174 +787,6 @@
           <w:szCs w:val="24"/>
         </w:rPr>
       </w:pPr>
-      <w:r>
-        <w:rPr>
-          <w:rFonts w:ascii="Arial" w:hAnsi="Arial" w:cs="Arial"/>
-          <w:bCs/>
-          <w:sz w:val="24"/>
-          <w:szCs w:val="24"/>
-        </w:rPr>
-        <w:t xml:space="preserve">Telah </w:t>
-      </w:r>
-      <w:proofErr w:type="spellStart"/>
-      <w:r>
-        <w:rPr>
-          <w:rFonts w:ascii="Arial" w:hAnsi="Arial" w:cs="Arial"/>
-          <w:bCs/>
-          <w:sz w:val="24"/>
-          <w:szCs w:val="24"/>
-        </w:rPr>
-        <w:t>meninggal</w:t>
-      </w:r>
-      <w:proofErr w:type="spellEnd"/>
-      <w:r>
-        <w:rPr>
-          <w:rFonts w:ascii="Arial" w:hAnsi="Arial" w:cs="Arial"/>
-          <w:bCs/>
-          <w:sz w:val="24"/>
-          <w:szCs w:val="24"/>
-        </w:rPr>
-        <w:t xml:space="preserve"> dunia pada </w:t>
-      </w:r>
-      <w:proofErr w:type="spellStart"/>
-      <w:r>
-        <w:rPr>
-          <w:rFonts w:ascii="Arial" w:hAnsi="Arial" w:cs="Arial"/>
-          <w:bCs/>
-          <w:sz w:val="24"/>
-          <w:szCs w:val="24"/>
-        </w:rPr>
-        <w:t>hari</w:t>
-      </w:r>
-      <w:proofErr w:type="spellEnd"/>
-      <w:r>
-        <w:rPr>
-          <w:rFonts w:ascii="Arial" w:hAnsi="Arial" w:cs="Arial"/>
-          <w:bCs/>
-          <w:sz w:val="24"/>
-          <w:szCs w:val="24"/>
-        </w:rPr>
-        <w:t xml:space="preserve"> </w:t>
-      </w:r>
-      <w:r>
-        <w:rPr>
-          <w:rFonts w:ascii="Arial" w:hAnsi="Arial" w:cs="Arial"/>
-          <w:bCs/>
-          <w:sz w:val="24"/>
-          <w:szCs w:val="24"/>
-        </w:rPr>
-        <w:t>${</w:t>
-      </w:r>
-      <w:proofErr w:type="spellStart"/>
-      <w:r>
-        <w:rPr>
-          <w:rFonts w:ascii="Arial" w:hAnsi="Arial" w:cs="Arial"/>
-          <w:bCs/>
-          <w:sz w:val="24"/>
-          <w:szCs w:val="24"/>
-        </w:rPr>
-        <w:t>day_of_</w:t>
-      </w:r>
-      <w:proofErr w:type="gramStart"/>
-      <w:r>
-        <w:rPr>
-          <w:rFonts w:ascii="Arial" w:hAnsi="Arial" w:cs="Arial"/>
-          <w:bCs/>
-          <w:sz w:val="24"/>
-          <w:szCs w:val="24"/>
-        </w:rPr>
-        <w:t>death</w:t>
-      </w:r>
-      <w:proofErr w:type="spellEnd"/>
-      <w:r>
-        <w:rPr>
-          <w:rFonts w:ascii="Arial" w:hAnsi="Arial" w:cs="Arial"/>
-          <w:bCs/>
-          <w:sz w:val="24"/>
-          <w:szCs w:val="24"/>
-        </w:rPr>
-        <w:t>}</w:t>
-      </w:r>
-      <w:r>
-        <w:rPr>
-          <w:rFonts w:ascii="Arial" w:hAnsi="Arial" w:cs="Arial"/>
-          <w:bCs/>
-          <w:color w:val="FF0000"/>
-          <w:sz w:val="24"/>
-          <w:szCs w:val="24"/>
-        </w:rPr>
-        <w:t xml:space="preserve"> </w:t>
-      </w:r>
-      <w:r>
-        <w:rPr>
-          <w:rFonts w:ascii="Arial" w:hAnsi="Arial" w:cs="Arial"/>
-          <w:bCs/>
-          <w:color w:val="FF0000"/>
-          <w:sz w:val="24"/>
-          <w:szCs w:val="24"/>
-        </w:rPr>
-        <w:t xml:space="preserve"> </w:t>
-      </w:r>
-      <w:proofErr w:type="spellStart"/>
-      <w:r>
-        <w:rPr>
-          <w:rFonts w:ascii="Arial" w:hAnsi="Arial" w:cs="Arial"/>
-          <w:bCs/>
-          <w:sz w:val="24"/>
-          <w:szCs w:val="24"/>
-        </w:rPr>
-        <w:t>tanggal</w:t>
-      </w:r>
-      <w:proofErr w:type="spellEnd"/>
-      <w:proofErr w:type="gramEnd"/>
-      <w:r>
-        <w:rPr>
-          <w:rFonts w:ascii="Arial" w:hAnsi="Arial" w:cs="Arial"/>
-          <w:bCs/>
-          <w:color w:val="FF0000"/>
-          <w:sz w:val="24"/>
-          <w:szCs w:val="24"/>
-        </w:rPr>
-        <w:t xml:space="preserve"> </w:t>
-      </w:r>
-      <w:r>
-        <w:rPr>
-          <w:rFonts w:ascii="Arial" w:hAnsi="Arial" w:cs="Arial"/>
-          <w:bCs/>
-          <w:sz w:val="24"/>
-          <w:szCs w:val="24"/>
-        </w:rPr>
-        <w:t>${</w:t>
-      </w:r>
-      <w:proofErr w:type="spellStart"/>
-      <w:r>
-        <w:rPr>
-          <w:rFonts w:ascii="Arial" w:hAnsi="Arial" w:cs="Arial"/>
-          <w:bCs/>
-          <w:sz w:val="24"/>
-          <w:szCs w:val="24"/>
-        </w:rPr>
-        <w:t>date_of_death</w:t>
-      </w:r>
-      <w:proofErr w:type="spellEnd"/>
-      <w:r>
-        <w:rPr>
-          <w:rFonts w:ascii="Arial" w:hAnsi="Arial" w:cs="Arial"/>
-          <w:bCs/>
-          <w:sz w:val="24"/>
-          <w:szCs w:val="24"/>
-        </w:rPr>
-        <w:t>}</w:t>
-      </w:r>
-      <w:r>
-        <w:rPr>
-          <w:rFonts w:ascii="Arial" w:hAnsi="Arial" w:cs="Arial"/>
-          <w:bCs/>
-          <w:sz w:val="24"/>
-          <w:szCs w:val="24"/>
-        </w:rPr>
-        <w:t>.</w:t>
-      </w:r>
     </w:p>
     <w:p>
       <w:pPr>
@@ -1253,6 +798,81 @@
           <w:szCs w:val="24"/>
         </w:rPr>
       </w:pPr>
+      <w:r>
+        <w:rPr>
+          <w:rFonts w:ascii="Arial" w:hAnsi="Arial" w:cs="Arial"/>
+          <w:bCs/>
+          <w:sz w:val="24"/>
+          <w:szCs w:val="24"/>
+        </w:rPr>
+        <w:t xml:space="preserve">Telah meninggal dunia pada hari </w:t>
+      </w:r>
+      <w:r>
+        <w:rPr>
+          <w:rFonts w:ascii="Arial" w:hAnsi="Arial" w:cs="Arial"/>
+          <w:bCs/>
+          <w:sz w:val="24"/>
+          <w:szCs w:val="24"/>
+        </w:rPr>
+        <w:t>${day_of_death}</w:t>
+      </w:r>
+      <w:r>
+        <w:rPr>
+          <w:rFonts w:ascii="Arial" w:hAnsi="Arial" w:cs="Arial"/>
+          <w:bCs/>
+          <w:color w:val="FF0000"/>
+          <w:sz w:val="24"/>
+          <w:szCs w:val="24"/>
+        </w:rPr>
+        <w:t xml:space="preserve"> </w:t>
+      </w:r>
+      <w:r>
+        <w:rPr>
+          <w:rFonts w:ascii="Arial" w:hAnsi="Arial" w:cs="Arial"/>
+          <w:bCs/>
+          <w:color w:val="FF0000"/>
+          <w:sz w:val="24"/>
+          <w:szCs w:val="24"/>
+        </w:rPr>
+        <w:t xml:space="preserve"> </w:t>
+      </w:r>
+      <w:r>
+        <w:rPr>
+          <w:rFonts w:ascii="Arial" w:hAnsi="Arial" w:cs="Arial"/>
+          <w:bCs/>
+          <w:sz w:val="24"/>
+          <w:szCs w:val="24"/>
+        </w:rPr>
+        <w:t>tanggal</w:t>
+      </w:r>
+      <w:r>
+        <w:rPr>
+          <w:rFonts w:ascii="Arial" w:hAnsi="Arial" w:cs="Arial"/>
+          <w:bCs/>
+          <w:color w:val="FF0000"/>
+          <w:sz w:val="24"/>
+          <w:szCs w:val="24"/>
+        </w:rPr>
+        <w:t xml:space="preserve"> </w:t>
+      </w:r>
+      <w:r>
+        <w:rPr>
+          <w:rFonts w:ascii="Arial" w:hAnsi="Arial" w:cs="Arial"/>
+          <w:bCs/>
+          <w:sz w:val="24"/>
+          <w:szCs w:val="24"/>
+        </w:rPr>
+        <w:t>${date_of_death}</w:t>
+      </w:r>
+      <w:r>
+        <w:rPr>
+          <w:rFonts w:ascii="Arial" w:hAnsi="Arial" w:cs="Arial"/>
+          <w:bCs/>
+          <w:sz w:val="24"/>
+          <w:szCs w:val="24"/>
+        </w:rPr>
+        <w:t>.</w:t>
+      </w:r>
     </w:p>
     <w:p>
       <w:pPr>
@@ -1264,35 +884,6 @@
           <w:szCs w:val="24"/>
         </w:rPr>
       </w:pPr>
-      <w:proofErr w:type="spellStart"/>
-      <w:r>
-        <w:rPr>
-          <w:rFonts w:ascii="Arial" w:hAnsi="Arial" w:cs="Arial"/>
-          <w:bCs/>
-          <w:sz w:val="24"/>
-          <w:szCs w:val="24"/>
-        </w:rPr>
-        <w:t>Dimakamkan</w:t>
-      </w:r>
-      <w:proofErr w:type="spellEnd"/>
-      <w:r>
-        <w:rPr>
-          <w:rFonts w:ascii="Arial" w:hAnsi="Arial" w:cs="Arial"/>
-          <w:bCs/>
-          <w:sz w:val="24"/>
-          <w:szCs w:val="24"/>
-        </w:rPr>
-        <w:t xml:space="preserve"> pada</w:t>
-      </w:r>
-      <w:r>
-        <w:rPr>
-          <w:rFonts w:ascii="Arial" w:hAnsi="Arial" w:cs="Arial"/>
-          <w:bCs/>
-          <w:sz w:val="24"/>
-          <w:szCs w:val="24"/>
-        </w:rPr>
-        <w:t>:</w:t>
-      </w:r>
     </w:p>
     <w:p>
       <w:pPr>
@@ -1311,66 +902,16 @@
           <w:sz w:val="24"/>
           <w:szCs w:val="24"/>
         </w:rPr>
-        <w:t xml:space="preserve">Hari/ </w:t>
-      </w:r>
-      <w:proofErr w:type="spellStart"/>
-      <w:r>
-        <w:rPr>
-          <w:rFonts w:ascii="Arial" w:hAnsi="Arial" w:cs="Arial"/>
-          <w:bCs/>
-          <w:sz w:val="24"/>
-          <w:szCs w:val="24"/>
-        </w:rPr>
-        <w:t>Tanggal</w:t>
-      </w:r>
-      <w:proofErr w:type="spellEnd"/>
-      <w:r>
-        <w:rPr>
-          <w:rFonts w:ascii="Arial" w:hAnsi="Arial" w:cs="Arial"/>
-          <w:bCs/>
-          <w:sz w:val="24"/>
-          <w:szCs w:val="24"/>
-        </w:rPr>
-        <w:tab/>
-      </w:r>
-      <w:r>
-        <w:rPr>
-          <w:rFonts w:ascii="Arial" w:hAnsi="Arial" w:cs="Arial"/>
-          <w:bCs/>
-          <w:sz w:val="24"/>
-          <w:szCs w:val="24"/>
-        </w:rPr>
-        <w:tab/>
-        <w:t xml:space="preserve">: </w:t>
-      </w:r>
-      <w:r>
-        <w:rPr>
-          <w:rFonts w:ascii="Arial" w:hAnsi="Arial" w:cs="Arial"/>
-          <w:bCs/>
-          <w:sz w:val="24"/>
-          <w:szCs w:val="24"/>
-        </w:rPr>
-        <w:t>${</w:t>
-      </w:r>
-      <w:proofErr w:type="spellStart"/>
-      <w:r>
-        <w:rPr>
-          <w:rFonts w:ascii="Arial" w:hAnsi="Arial" w:cs="Arial"/>
-          <w:bCs/>
-          <w:sz w:val="24"/>
-          <w:szCs w:val="24"/>
-        </w:rPr>
-        <w:t>buried_date</w:t>
-      </w:r>
-      <w:proofErr w:type="spellEnd"/>
-      <w:r>
-        <w:rPr>
-          <w:rFonts w:ascii="Arial" w:hAnsi="Arial" w:cs="Arial"/>
-          <w:bCs/>
-          <w:sz w:val="24"/>
-          <w:szCs w:val="24"/>
-        </w:rPr>
-        <w:t>}</w:t>
+        <w:t>Dimakamkan pada</w:t>
+      </w:r>
+      <w:r>
+        <w:rPr>
+          <w:rFonts w:ascii="Arial" w:hAnsi="Arial" w:cs="Arial"/>
+          <w:bCs/>
+          <w:sz w:val="24"/>
+          <w:szCs w:val="24"/>
+        </w:rPr>
+        <w:t>:</w:t>
       </w:r>
     </w:p>
     <w:p>
@@ -1383,25 +924,14 @@
           <w:szCs w:val="24"/>
         </w:rPr>
       </w:pPr>
-      <w:proofErr w:type="spellStart"/>
-      <w:r>
-        <w:rPr>
-          <w:rFonts w:ascii="Arial" w:hAnsi="Arial" w:cs="Arial"/>
-          <w:bCs/>
-          <w:sz w:val="24"/>
-          <w:szCs w:val="24"/>
-        </w:rPr>
-        <w:t>Tempat</w:t>
-      </w:r>
-      <w:proofErr w:type="spellEnd"/>
-      <w:r>
-        <w:rPr>
-          <w:rFonts w:ascii="Arial" w:hAnsi="Arial" w:cs="Arial"/>
-          <w:bCs/>
-          <w:sz w:val="24"/>
-          <w:szCs w:val="24"/>
-        </w:rPr>
-        <w:tab/>
+      <w:r>
+        <w:rPr>
+          <w:rFonts w:ascii="Arial" w:hAnsi="Arial" w:cs="Arial"/>
+          <w:bCs/>
+          <w:sz w:val="24"/>
+          <w:szCs w:val="24"/>
+        </w:rPr>
+        <w:t>Hari/ Tanggal</w:t>
       </w:r>
       <w:r>
         <w:rPr>
@@ -1429,27 +959,7 @@
           <w:sz w:val="24"/>
           <w:szCs w:val="24"/>
         </w:rPr>
-        <w:t>${</w:t>
-      </w:r>
-      <w:proofErr w:type="spellStart"/>
-      <w:r>
-        <w:rPr>
-          <w:rFonts w:ascii="Arial" w:hAnsi="Arial" w:cs="Arial"/>
-          <w:bCs/>
-          <w:sz w:val="24"/>
-          <w:szCs w:val="24"/>
-        </w:rPr>
-        <w:t>tpu</w:t>
-      </w:r>
-      <w:proofErr w:type="spellEnd"/>
-      <w:r>
-        <w:rPr>
-          <w:rFonts w:ascii="Arial" w:hAnsi="Arial" w:cs="Arial"/>
-          <w:bCs/>
-          <w:sz w:val="24"/>
-          <w:szCs w:val="24"/>
-        </w:rPr>
-        <w:t>}</w:t>
+        <w:t>${buried_date}</w:t>
       </w:r>
     </w:p>
     <w:p>
@@ -1469,16 +979,7 @@
           <w:sz w:val="24"/>
           <w:szCs w:val="24"/>
         </w:rPr>
-        <w:t>Blok</w:t>
-      </w:r>
-      <w:r>
-        <w:rPr>
-          <w:rFonts w:ascii="Arial" w:hAnsi="Arial" w:cs="Arial"/>
-          <w:bCs/>
-          <w:sz w:val="24"/>
-          <w:szCs w:val="24"/>
-        </w:rPr>
-        <w:tab/>
+        <w:t>Tempat</w:t>
       </w:r>
       <w:r>
         <w:rPr>
@@ -1515,27 +1016,7 @@
           <w:sz w:val="24"/>
           <w:szCs w:val="24"/>
         </w:rPr>
-        <w:t>${</w:t>
-      </w:r>
-      <w:proofErr w:type="spellStart"/>
-      <w:r>
-        <w:rPr>
-          <w:rFonts w:ascii="Arial" w:hAnsi="Arial" w:cs="Arial"/>
-          <w:bCs/>
-          <w:sz w:val="24"/>
-          <w:szCs w:val="24"/>
-        </w:rPr>
-        <w:t>grave_block</w:t>
-      </w:r>
-      <w:proofErr w:type="spellEnd"/>
-      <w:r>
-        <w:rPr>
-          <w:rFonts w:ascii="Arial" w:hAnsi="Arial" w:cs="Arial"/>
-          <w:bCs/>
-          <w:sz w:val="24"/>
-          <w:szCs w:val="24"/>
-        </w:rPr>
-        <w:t>}</w:t>
+        <w:t>${tpu}</w:t>
       </w:r>
     </w:p>
     <w:p>
@@ -1555,19 +1036,17 @@
           <w:sz w:val="24"/>
           <w:szCs w:val="24"/>
         </w:rPr>
-        <w:t xml:space="preserve">No. </w:t>
-      </w:r>
-      <w:proofErr w:type="spellStart"/>
-      <w:r>
-        <w:rPr>
-          <w:rFonts w:ascii="Arial" w:hAnsi="Arial" w:cs="Arial"/>
-          <w:bCs/>
-          <w:sz w:val="24"/>
-          <w:szCs w:val="24"/>
-        </w:rPr>
-        <w:t>Makam</w:t>
-      </w:r>
-      <w:proofErr w:type="spellEnd"/>
+        <w:t>Blok</w:t>
+      </w:r>
+      <w:r>
+        <w:rPr>
+          <w:rFonts w:ascii="Arial" w:hAnsi="Arial" w:cs="Arial"/>
+          <w:bCs/>
+          <w:sz w:val="24"/>
+          <w:szCs w:val="24"/>
+        </w:rPr>
+        <w:tab/>
+      </w:r>
       <w:r>
         <w:rPr>
           <w:rFonts w:ascii="Arial" w:hAnsi="Arial" w:cs="Arial"/>
@@ -1603,27 +1082,7 @@
           <w:sz w:val="24"/>
           <w:szCs w:val="24"/>
         </w:rPr>
-        <w:t>${</w:t>
-      </w:r>
-      <w:proofErr w:type="spellStart"/>
-      <w:r>
-        <w:rPr>
-          <w:rFonts w:ascii="Arial" w:hAnsi="Arial" w:cs="Arial"/>
-          <w:bCs/>
-          <w:sz w:val="24"/>
-          <w:szCs w:val="24"/>
-        </w:rPr>
-        <w:t>grave_number</w:t>
-      </w:r>
-      <w:proofErr w:type="spellEnd"/>
-      <w:r>
-        <w:rPr>
-          <w:rFonts w:ascii="Arial" w:hAnsi="Arial" w:cs="Arial"/>
-          <w:bCs/>
-          <w:sz w:val="24"/>
-          <w:szCs w:val="24"/>
-        </w:rPr>
-        <w:t>}</w:t>
+        <w:t>${grave_block}</w:t>
       </w:r>
     </w:p>
     <w:p>
@@ -1636,108 +1095,63 @@
           <w:szCs w:val="24"/>
         </w:rPr>
       </w:pPr>
+      <w:r>
+        <w:rPr>
+          <w:rFonts w:ascii="Arial" w:hAnsi="Arial" w:cs="Arial"/>
+          <w:bCs/>
+          <w:sz w:val="24"/>
+          <w:szCs w:val="24"/>
+        </w:rPr>
+        <w:t>No. Makam</w:t>
+      </w:r>
+      <w:r>
+        <w:rPr>
+          <w:rFonts w:ascii="Arial" w:hAnsi="Arial" w:cs="Arial"/>
+          <w:bCs/>
+          <w:sz w:val="24"/>
+          <w:szCs w:val="24"/>
+        </w:rPr>
+        <w:tab/>
+      </w:r>
+      <w:r>
+        <w:rPr>
+          <w:rFonts w:ascii="Arial" w:hAnsi="Arial" w:cs="Arial"/>
+          <w:bCs/>
+          <w:sz w:val="24"/>
+          <w:szCs w:val="24"/>
+        </w:rPr>
+        <w:tab/>
+      </w:r>
+      <w:r>
+        <w:rPr>
+          <w:rFonts w:ascii="Arial" w:hAnsi="Arial" w:cs="Arial"/>
+          <w:bCs/>
+          <w:sz w:val="24"/>
+          <w:szCs w:val="24"/>
+        </w:rPr>
+        <w:tab/>
+        <w:t xml:space="preserve">: </w:t>
+      </w:r>
+      <w:r>
+        <w:rPr>
+          <w:rFonts w:ascii="Arial" w:hAnsi="Arial" w:cs="Arial"/>
+          <w:bCs/>
+          <w:sz w:val="24"/>
+          <w:szCs w:val="24"/>
+        </w:rPr>
+        <w:t>${grave_number}</w:t>
+      </w:r>
     </w:p>
     <w:p>
       <w:pPr>
         <w:spacing w:line="276" w:lineRule="auto"/>
-        <w:jc w:val="right"/>
-        <w:rPr>
-          <w:rFonts w:ascii="Arial" w:hAnsi="Arial" w:cs="Arial"/>
-          <w:bCs/>
-          <w:sz w:val="24"/>
-          <w:szCs w:val="24"/>
-        </w:rPr>
-      </w:pPr>
-      <w:r>
-        <w:rPr>
-          <w:rFonts w:ascii="Arial" w:hAnsi="Arial" w:cs="Arial"/>
-          <w:bCs/>
-          <w:sz w:val="24"/>
-          <w:szCs w:val="24"/>
-        </w:rPr>
-        <w:tab/>
-      </w:r>
-      <w:r>
-        <w:rPr>
-          <w:rFonts w:ascii="Arial" w:hAnsi="Arial" w:cs="Arial"/>
-          <w:bCs/>
-          <w:sz w:val="24"/>
-          <w:szCs w:val="24"/>
-        </w:rPr>
-        <w:tab/>
-      </w:r>
-      <w:r>
-        <w:rPr>
-          <w:rFonts w:ascii="Arial" w:hAnsi="Arial" w:cs="Arial"/>
-          <w:bCs/>
-          <w:sz w:val="24"/>
-          <w:szCs w:val="24"/>
-        </w:rPr>
-        <w:tab/>
-      </w:r>
-      <w:r>
-        <w:rPr>
-          <w:rFonts w:ascii="Arial" w:hAnsi="Arial" w:cs="Arial"/>
-          <w:bCs/>
-          <w:sz w:val="24"/>
-          <w:szCs w:val="24"/>
-        </w:rPr>
-        <w:tab/>
-      </w:r>
-      <w:r>
-        <w:rPr>
-          <w:rFonts w:ascii="Arial" w:hAnsi="Arial" w:cs="Arial"/>
-          <w:bCs/>
-          <w:sz w:val="24"/>
-          <w:szCs w:val="24"/>
-        </w:rPr>
-        <w:tab/>
-      </w:r>
-      <w:r>
-        <w:rPr>
-          <w:rFonts w:ascii="Arial" w:hAnsi="Arial" w:cs="Arial"/>
-          <w:bCs/>
-          <w:sz w:val="24"/>
-          <w:szCs w:val="24"/>
-        </w:rPr>
-        <w:tab/>
-      </w:r>
-      <w:r>
-        <w:rPr>
-          <w:rFonts w:ascii="Arial" w:hAnsi="Arial" w:cs="Arial"/>
-          <w:bCs/>
-          <w:sz w:val="24"/>
-          <w:szCs w:val="24"/>
-        </w:rPr>
-        <w:tab/>
-      </w:r>
-      <w:r>
-        <w:rPr>
-          <w:rFonts w:ascii="Arial" w:hAnsi="Arial" w:cs="Arial"/>
-          <w:bCs/>
-          <w:sz w:val="24"/>
-          <w:szCs w:val="24"/>
-        </w:rPr>
-        <w:tab/>
-      </w:r>
-      <w:r>
-        <w:rPr>
-          <w:rFonts w:ascii="Arial" w:hAnsi="Arial" w:cs="Arial"/>
-          <w:bCs/>
-          <w:sz w:val="24"/>
-          <w:szCs w:val="24"/>
-        </w:rPr>
-        <w:tab/>
-      </w:r>
-      <w:r>
-        <w:rPr>
-          <w:rFonts w:ascii="Arial" w:hAnsi="Arial" w:cs="Arial"/>
-          <w:bCs/>
-          <w:sz w:val="24"/>
-          <w:szCs w:val="24"/>
-        </w:rPr>
-        <w:tab/>
-      </w:r>
+        <w:rPr>
+          <w:rFonts w:ascii="Arial" w:hAnsi="Arial" w:cs="Arial"/>
+          <w:bCs/>
+          <w:sz w:val="24"/>
+          <w:szCs w:val="24"/>
+        </w:rPr>
+      </w:pPr>
     </w:p>
     <w:p>
       <w:pPr>
@@ -1750,25 +1164,116 @@
           <w:szCs w:val="24"/>
         </w:rPr>
       </w:pPr>
-      <w:proofErr w:type="spellStart"/>
-      <w:r>
-        <w:rPr>
-          <w:rFonts w:ascii="Arial" w:hAnsi="Arial" w:cs="Arial"/>
-          <w:bCs/>
-          <w:sz w:val="24"/>
-          <w:szCs w:val="24"/>
-        </w:rPr>
-        <w:t>Batam</w:t>
-      </w:r>
-      <w:proofErr w:type="spellEnd"/>
-      <w:r>
-        <w:rPr>
-          <w:rFonts w:ascii="Arial" w:hAnsi="Arial" w:cs="Arial"/>
-          <w:bCs/>
-          <w:sz w:val="24"/>
-          <w:szCs w:val="24"/>
-        </w:rPr>
-        <w:t xml:space="preserve">, </w:t>
+      <w:r>
+        <w:rPr>
+          <w:rFonts w:ascii="Arial" w:hAnsi="Arial" w:cs="Arial"/>
+          <w:bCs/>
+          <w:sz w:val="24"/>
+          <w:szCs w:val="24"/>
+        </w:rPr>
+        <w:tab/>
+      </w:r>
+      <w:r>
+        <w:rPr>
+          <w:rFonts w:ascii="Arial" w:hAnsi="Arial" w:cs="Arial"/>
+          <w:bCs/>
+          <w:sz w:val="24"/>
+          <w:szCs w:val="24"/>
+        </w:rPr>
+        <w:tab/>
+      </w:r>
+      <w:r>
+        <w:rPr>
+          <w:rFonts w:ascii="Arial" w:hAnsi="Arial" w:cs="Arial"/>
+          <w:bCs/>
+          <w:sz w:val="24"/>
+          <w:szCs w:val="24"/>
+        </w:rPr>
+        <w:tab/>
+      </w:r>
+      <w:r>
+        <w:rPr>
+          <w:rFonts w:ascii="Arial" w:hAnsi="Arial" w:cs="Arial"/>
+          <w:bCs/>
+          <w:sz w:val="24"/>
+          <w:szCs w:val="24"/>
+        </w:rPr>
+        <w:tab/>
+      </w:r>
+      <w:r>
+        <w:rPr>
+          <w:rFonts w:ascii="Arial" w:hAnsi="Arial" w:cs="Arial"/>
+          <w:bCs/>
+          <w:sz w:val="24"/>
+          <w:szCs w:val="24"/>
+        </w:rPr>
+        <w:tab/>
+      </w:r>
+      <w:r>
+        <w:rPr>
+          <w:rFonts w:ascii="Arial" w:hAnsi="Arial" w:cs="Arial"/>
+          <w:bCs/>
+          <w:sz w:val="24"/>
+          <w:szCs w:val="24"/>
+        </w:rPr>
+        <w:tab/>
+      </w:r>
+      <w:r>
+        <w:rPr>
+          <w:rFonts w:ascii="Arial" w:hAnsi="Arial" w:cs="Arial"/>
+          <w:bCs/>
+          <w:sz w:val="24"/>
+          <w:szCs w:val="24"/>
+        </w:rPr>
+        <w:tab/>
+      </w:r>
+      <w:r>
+        <w:rPr>
+          <w:rFonts w:ascii="Arial" w:hAnsi="Arial" w:cs="Arial"/>
+          <w:bCs/>
+          <w:sz w:val="24"/>
+          <w:szCs w:val="24"/>
+        </w:rPr>
+        <w:tab/>
+      </w:r>
+      <w:r>
+        <w:rPr>
+          <w:rFonts w:ascii="Arial" w:hAnsi="Arial" w:cs="Arial"/>
+          <w:bCs/>
+          <w:sz w:val="24"/>
+          <w:szCs w:val="24"/>
+        </w:rPr>
+        <w:tab/>
+      </w:r>
+      <w:r>
+        <w:rPr>
+          <w:rFonts w:ascii="Arial" w:hAnsi="Arial" w:cs="Arial"/>
+          <w:bCs/>
+          <w:sz w:val="24"/>
+          <w:szCs w:val="24"/>
+        </w:rPr>
+        <w:tab/>
+      </w:r>
+    </w:p>
+    <w:p>
+      <w:pPr>
+        <w:spacing w:line="276" w:lineRule="auto"/>
+        <w:jc w:val="right"/>
+        <w:rPr>
+          <w:rFonts w:ascii="Arial" w:hAnsi="Arial" w:cs="Arial"/>
+          <w:bCs/>
+          <w:sz w:val="24"/>
+          <w:szCs w:val="24"/>
+        </w:rPr>
+      </w:pPr>
+      <w:r>
+        <w:rPr>
+          <w:rFonts w:ascii="Arial" w:hAnsi="Arial" w:cs="Arial"/>
+          <w:bCs/>
+          <w:sz w:val="24"/>
+          <w:szCs w:val="24"/>
+        </w:rPr>
+        <w:t xml:space="preserve">Batam, </w:t>
       </w:r>
       <w:r>
         <w:rPr>
@@ -1859,41 +1364,13 @@
                                 <w:szCs w:val="24"/>
                               </w:rPr>
                             </w:pPr>
-                            <w:proofErr w:type="spellStart"/>
                             <w:r>
                               <w:rPr>
                                 <w:rFonts w:ascii="Arial" w:hAnsi="Arial" w:cs="Arial"/>
                                 <w:sz w:val="24"/>
                                 <w:szCs w:val="24"/>
                               </w:rPr>
-                              <w:t>Kepala</w:t>
-                            </w:r>
-                            <w:proofErr w:type="spellEnd"/>
-                            <w:r>
-                              <w:rPr>
-                                <w:rFonts w:ascii="Arial" w:hAnsi="Arial" w:cs="Arial"/>
-                                <w:sz w:val="24"/>
-                                <w:szCs w:val="24"/>
-                              </w:rPr>
-                              <w:t xml:space="preserve"> Dinas </w:t>
-                            </w:r>
-                            <w:proofErr w:type="spellStart"/>
-                            <w:r>
-                              <w:rPr>
-                                <w:rFonts w:ascii="Arial" w:hAnsi="Arial" w:cs="Arial"/>
-                                <w:sz w:val="24"/>
-                                <w:szCs w:val="24"/>
-                              </w:rPr>
-                              <w:t>Perumahan</w:t>
-                            </w:r>
-                            <w:proofErr w:type="spellEnd"/>
-                            <w:r>
-                              <w:rPr>
-                                <w:rFonts w:ascii="Arial" w:hAnsi="Arial" w:cs="Arial"/>
-                                <w:sz w:val="24"/>
-                                <w:szCs w:val="24"/>
-                              </w:rPr>
-                              <w:t xml:space="preserve"> Rakyat</w:t>
+                              <w:t>Kepala Dinas Perumahan Rakyat</w:t>
                             </w:r>
                             <w:r>
                               <w:rPr>
@@ -1910,36 +1387,8 @@
                                 <w:sz w:val="24"/>
                                 <w:szCs w:val="24"/>
                               </w:rPr>
-                              <w:t xml:space="preserve"> </w:t>
+                              <w:t xml:space="preserve"> Permukiman, dan Pertamanan</w:t>
                             </w:r>
-                            <w:proofErr w:type="spellStart"/>
-                            <w:r>
-                              <w:rPr>
-                                <w:rFonts w:ascii="Arial" w:hAnsi="Arial" w:cs="Arial"/>
-                                <w:sz w:val="24"/>
-                                <w:szCs w:val="24"/>
-                              </w:rPr>
-                              <w:t>Permukiman</w:t>
-                            </w:r>
-                            <w:proofErr w:type="spellEnd"/>
-                            <w:r>
-                              <w:rPr>
-                                <w:rFonts w:ascii="Arial" w:hAnsi="Arial" w:cs="Arial"/>
-                                <w:sz w:val="24"/>
-                                <w:szCs w:val="24"/>
-                              </w:rPr>
-                              <w:t xml:space="preserve">, dan </w:t>
-                            </w:r>
-                            <w:proofErr w:type="spellStart"/>
-                            <w:r>
-                              <w:rPr>
-                                <w:rFonts w:ascii="Arial" w:hAnsi="Arial" w:cs="Arial"/>
-                                <w:sz w:val="24"/>
-                                <w:szCs w:val="24"/>
-                              </w:rPr>
-                              <w:t>Pertamanan</w:t>
-                            </w:r>
-                            <w:proofErr w:type="spellEnd"/>
                           </w:p>
                           <w:p>
                             <w:pPr>
@@ -1956,18 +1405,8 @@
                                 <w:sz w:val="24"/>
                                 <w:szCs w:val="24"/>
                               </w:rPr>
-                              <w:t xml:space="preserve">Kota </w:t>
+                              <w:t>Kota Batam</w:t>
                             </w:r>
-                            <w:proofErr w:type="spellStart"/>
-                            <w:r>
-                              <w:rPr>
-                                <w:rFonts w:ascii="Arial" w:hAnsi="Arial" w:cs="Arial"/>
-                                <w:sz w:val="24"/>
-                                <w:szCs w:val="24"/>
-                              </w:rPr>
-                              <w:t>Batam</w:t>
-                            </w:r>
-                            <w:proofErr w:type="spellEnd"/>
                           </w:p>
                           <w:p>
                             <w:pPr>
@@ -2028,36 +1467,8 @@
                                 <w:sz w:val="24"/>
                                 <w:szCs w:val="24"/>
                               </w:rPr>
-                              <w:t xml:space="preserve">Drs. </w:t>
+                              <w:t>Drs. Eryudhi Apriadi</w:t>
                             </w:r>
-                            <w:proofErr w:type="spellStart"/>
-                            <w:r>
-                              <w:rPr>
-                                <w:rFonts w:ascii="Arial" w:hAnsi="Arial" w:cs="Arial"/>
-                                <w:sz w:val="24"/>
-                                <w:szCs w:val="24"/>
-                              </w:rPr>
-                              <w:t>Eryudhi</w:t>
-                            </w:r>
-                            <w:proofErr w:type="spellEnd"/>
-                            <w:r>
-                              <w:rPr>
-                                <w:rFonts w:ascii="Arial" w:hAnsi="Arial" w:cs="Arial"/>
-                                <w:sz w:val="24"/>
-                                <w:szCs w:val="24"/>
-                              </w:rPr>
-                              <w:t xml:space="preserve"> </w:t>
-                            </w:r>
-                            <w:proofErr w:type="spellStart"/>
-                            <w:r>
-                              <w:rPr>
-                                <w:rFonts w:ascii="Arial" w:hAnsi="Arial" w:cs="Arial"/>
-                                <w:sz w:val="24"/>
-                                <w:szCs w:val="24"/>
-                              </w:rPr>
-                              <w:t>Apriadi</w:t>
-                            </w:r>
-                            <w:proofErr w:type="spellEnd"/>
                           </w:p>
                           <w:p>
                             <w:pPr>
@@ -2295,25 +1706,14 @@
           <w:szCs w:val="24"/>
         </w:rPr>
       </w:pPr>
-      <w:proofErr w:type="spellStart"/>
-      <w:r>
-        <w:rPr>
-          <w:rFonts w:ascii="Arial" w:hAnsi="Arial" w:cs="Arial"/>
-          <w:bCs/>
-          <w:sz w:val="24"/>
-          <w:szCs w:val="24"/>
-        </w:rPr>
-        <w:t>Menyetujui</w:t>
-      </w:r>
-      <w:proofErr w:type="spellEnd"/>
-      <w:r>
-        <w:rPr>
-          <w:rFonts w:ascii="Arial" w:hAnsi="Arial" w:cs="Arial"/>
-          <w:bCs/>
-          <w:sz w:val="24"/>
-          <w:szCs w:val="24"/>
-        </w:rPr>
-        <w:t>,</w:t>
+      <w:r>
+        <w:rPr>
+          <w:rFonts w:ascii="Arial" w:hAnsi="Arial" w:cs="Arial"/>
+          <w:bCs/>
+          <w:sz w:val="24"/>
+          <w:szCs w:val="24"/>
+        </w:rPr>
+        <w:t>Menyetujui,</w:t>
       </w:r>
     </w:p>
     <w:p>
@@ -2333,39 +1733,8 @@
           <w:sz w:val="24"/>
           <w:szCs w:val="24"/>
         </w:rPr>
-        <w:t xml:space="preserve">Ahli </w:t>
-      </w:r>
-      <w:proofErr w:type="spellStart"/>
-      <w:r>
-        <w:rPr>
-          <w:rFonts w:ascii="Arial" w:hAnsi="Arial" w:cs="Arial"/>
-          <w:bCs/>
-          <w:sz w:val="24"/>
-          <w:szCs w:val="24"/>
-        </w:rPr>
-        <w:t>Waris</w:t>
-      </w:r>
-      <w:proofErr w:type="spellEnd"/>
-      <w:r>
-        <w:rPr>
-          <w:rFonts w:ascii="Arial" w:hAnsi="Arial" w:cs="Arial"/>
-          <w:bCs/>
-          <w:sz w:val="24"/>
-          <w:szCs w:val="24"/>
-        </w:rPr>
-        <w:t xml:space="preserve">/ </w:t>
-      </w:r>
-      <w:proofErr w:type="spellStart"/>
-      <w:r>
-        <w:rPr>
-          <w:rFonts w:ascii="Arial" w:hAnsi="Arial" w:cs="Arial"/>
-          <w:bCs/>
-          <w:sz w:val="24"/>
-          <w:szCs w:val="24"/>
-        </w:rPr>
-        <w:t>Pelapor</w:t>
-      </w:r>
-      <w:proofErr w:type="spellEnd"/>
+        <w:t>Ahli Waris/ Pelapor</w:t>
+      </w:r>
       <w:r>
         <w:rPr>
           <w:rFonts w:ascii="Arial" w:hAnsi="Arial" w:cs="Arial"/>
@@ -2889,7 +2258,6 @@
       </w:rPr>
       <w:t xml:space="preserve"> </w:t>
     </w:r>
-    <w:proofErr w:type="spellStart"/>
     <w:r>
       <w:rPr>
         <w:rFonts w:ascii="Arial" w:hAnsi="Arial" w:cs="Arial"/>
@@ -2897,48 +2265,7 @@
         <w:szCs w:val="18"/>
         <w:lang w:val="en-US"/>
       </w:rPr>
-      <w:t>Kartini</w:t>
-    </w:r>
-    <w:proofErr w:type="spellEnd"/>
-    <w:r>
-      <w:rPr>
-        <w:rFonts w:ascii="Arial" w:hAnsi="Arial" w:cs="Arial"/>
-        <w:sz w:val="18"/>
-        <w:szCs w:val="18"/>
-        <w:lang w:val="en-US"/>
-      </w:rPr>
-      <w:t xml:space="preserve"> 1 No. 29 Sei. </w:t>
-    </w:r>
-    <w:proofErr w:type="gramStart"/>
-    <w:r>
-      <w:rPr>
-        <w:rFonts w:ascii="Arial" w:hAnsi="Arial" w:cs="Arial"/>
-        <w:sz w:val="18"/>
-        <w:szCs w:val="18"/>
-        <w:lang w:val="en-US"/>
-      </w:rPr>
-      <w:t xml:space="preserve">Harapan  </w:t>
-    </w:r>
-    <w:proofErr w:type="spellStart"/>
-    <w:r>
-      <w:rPr>
-        <w:rFonts w:ascii="Arial" w:hAnsi="Arial" w:cs="Arial"/>
-        <w:sz w:val="18"/>
-        <w:szCs w:val="18"/>
-        <w:lang w:val="en-US"/>
-      </w:rPr>
-      <w:t>Sekupang</w:t>
-    </w:r>
-    <w:proofErr w:type="spellEnd"/>
-    <w:proofErr w:type="gramEnd"/>
-    <w:r>
-      <w:rPr>
-        <w:rFonts w:ascii="Arial" w:hAnsi="Arial" w:cs="Arial"/>
-        <w:sz w:val="18"/>
-        <w:szCs w:val="18"/>
-        <w:lang w:val="en-US"/>
-      </w:rPr>
-      <w:t xml:space="preserve"> </w:t>
+      <w:t xml:space="preserve">Kartini 1 No. 29 Sei. Harapan  Sekupang </w:t>
     </w:r>
     <w:r>
       <w:rPr>
@@ -2991,7 +2318,6 @@
         <w:lang w:val="en-US"/>
       </w:rPr>
     </w:pPr>
-    <w:proofErr w:type="gramStart"/>
     <w:r>
       <w:rPr>
         <w:rFonts w:ascii="Arial" w:hAnsi="Arial" w:cs="Arial"/>
@@ -2999,29 +2325,8 @@
         <w:szCs w:val="18"/>
         <w:lang w:val="en-US"/>
       </w:rPr>
-      <w:t>Email :</w:t>
+      <w:t>Email : perakimtan</w:t>
     </w:r>
-    <w:proofErr w:type="gramEnd"/>
-    <w:r>
-      <w:rPr>
-        <w:rFonts w:ascii="Arial" w:hAnsi="Arial" w:cs="Arial"/>
-        <w:sz w:val="18"/>
-        <w:szCs w:val="18"/>
-        <w:lang w:val="en-US"/>
-      </w:rPr>
-      <w:t xml:space="preserve"> </w:t>
-    </w:r>
-    <w:proofErr w:type="spellStart"/>
-    <w:r>
-      <w:rPr>
-        <w:rFonts w:ascii="Arial" w:hAnsi="Arial" w:cs="Arial"/>
-        <w:sz w:val="18"/>
-        <w:szCs w:val="18"/>
-        <w:lang w:val="en-US"/>
-      </w:rPr>
-      <w:t>perakimtan</w:t>
-    </w:r>
-    <w:proofErr w:type="spellEnd"/>
     <w:r>
       <w:rPr>
         <w:rFonts w:ascii="Arial" w:hAnsi="Arial" w:cs="Arial"/>

</xml_diff>